<commit_message>
Replace 'Fully Managed Migration' with 'Managed Migration' and 'Assisted' with 'Assigned' in all templates
</commit_message>
<xml_diff>
--- a/backend-templates/box-to-box-advanced.docx
+++ b/backend-templates/box-to-box-advanced.docx
@@ -128,7 +128,7 @@
                 <w:sz w:val="23"/>
                 <w:szCs w:val="23"/>
               </w:rPr>
-              <w:t>Assisted</w:t>
+              <w:t>Assigned</w:t>
             </w:r>
             <w:r>
               <w:rPr>
@@ -313,7 +313,7 @@
           </w:tcPr>
           <w:p>
             <w:r>
-              <w:t xml:space="preserve">Fully Managed Migration | Dedicated Project Manager | Pre-Migration Analysis | During Migration Consulting |Post-Migration Support and Data Reconciliation Support | End-to End Migration Assistance </w:t>
+              <w:t xml:space="preserve">Managed Migration | Dedicated Project Manager | Pre-Migration Analysis | During Migration Consulting |Post-Migration Support and Data Reconciliation Support | End-to End Migration Assistance </w:t>
             </w:r>
           </w:p>
           <w:p>

</xml_diff>